<commit_message>
Updated PMP and QMP docs according to current state of project after communicating with the other group members
</commit_message>
<xml_diff>
--- a/template_updated/PMP_Filled.docx
+++ b/template_updated/PMP_Filled.docx
@@ -269,7 +269,7 @@
           </w:tcPr>
           <w:p>
             <w:r>
-              <w:t xml:space="preserve">27.12.2025</w:t>
+              <w:t xml:space="preserve">28.12.2025</w:t>
             </w:r>
           </w:p>
         </w:tc>
@@ -310,6 +310,42 @@
           </w:p>
         </w:tc>
       </w:tr>
+      <w:tr>
+        <w:tc>
+          <w:tcPr>
+            <w:tcBorders>
+              <w:top w:val="single" w:color="999999" w:sz="1"/>
+              <w:left w:val="single" w:color="999999" w:sz="1"/>
+              <w:bottom w:val="single" w:color="999999" w:sz="1"/>
+              <w:right w:val="single" w:color="999999" w:sz="1"/>
+            </w:tcBorders>
+          </w:tcPr>
+          <w:p>
+            <w:r>
+              <w:rPr>
+                <w:b/>
+                <w:bCs/>
+              </w:rPr>
+              <w:t xml:space="preserve">Project Phase</w:t>
+            </w:r>
+          </w:p>
+        </w:tc>
+        <w:tc>
+          <w:tcPr>
+            <w:tcBorders>
+              <w:top w:val="single" w:color="999999" w:sz="1"/>
+              <w:left w:val="single" w:color="999999" w:sz="1"/>
+              <w:bottom w:val="single" w:color="999999" w:sz="1"/>
+              <w:right w:val="single" w:color="999999" w:sz="1"/>
+            </w:tcBorders>
+          </w:tcPr>
+          <w:p>
+            <w:r>
+              <w:t xml:space="preserve">Planning / Pre-Implementation</w:t>
+            </w:r>
+          </w:p>
+        </w:tc>
+      </w:tr>
     </w:tbl>
     <w:p>
       <w:pPr>
@@ -332,7 +368,7 @@
         <w:spacing w:after="200"/>
       </w:pPr>
       <w:r>
-        <w:t xml:space="preserve">The AI-Based Adaptive Course Generator project aims to develop an AI-driven web platform that dynamically generates educational lessons, quizzes, and adaptive assessments based on user input and learning performance. The system leverages Large Language Models (LLMs) and semantic retrieval techniques to create personalized learning experiences that adapt to individual user needs.</w:t>
+        <w:t xml:space="preserve">The AI-Based Adaptive Course Generator project aims to develop an AI-driven web platform that dynamically generates educational lessons, quizzes, and adaptive assessments based on user input and learning performance. The system will leverage Large Language Models (LLMs) and semantic retrieval techniques to create personalized learning experiences that adapt to individual user needs.</w:t>
       </w:r>
     </w:p>
     <w:p>
@@ -638,6 +674,38 @@
           <w:p>
             <w:r>
               <w:t xml:space="preserve">Software Test Plan</w:t>
+            </w:r>
+          </w:p>
+        </w:tc>
+      </w:tr>
+      <w:tr>
+        <w:tc>
+          <w:tcPr>
+            <w:tcBorders>
+              <w:top w:val="single" w:color="999999" w:sz="1"/>
+              <w:left w:val="single" w:color="999999" w:sz="1"/>
+              <w:bottom w:val="single" w:color="999999" w:sz="1"/>
+              <w:right w:val="single" w:color="999999" w:sz="1"/>
+            </w:tcBorders>
+          </w:tcPr>
+          <w:p>
+            <w:r>
+              <w:t xml:space="preserve">QMP Document</w:t>
+            </w:r>
+          </w:p>
+        </w:tc>
+        <w:tc>
+          <w:tcPr>
+            <w:tcBorders>
+              <w:top w:val="single" w:color="999999" w:sz="1"/>
+              <w:left w:val="single" w:color="999999" w:sz="1"/>
+              <w:bottom w:val="single" w:color="999999" w:sz="1"/>
+              <w:right w:val="single" w:color="999999" w:sz="1"/>
+            </w:tcBorders>
+          </w:tcPr>
+          <w:p>
+            <w:r>
+              <w:t xml:space="preserve">Quality Management Plan</w:t>
             </w:r>
           </w:p>
         </w:tc>
@@ -1448,37 +1516,37 @@
           </w:tcPr>
           <w:p>
             <w:r>
-              <w:t xml:space="preserve">Sep 15</w:t>
-            </w:r>
-          </w:p>
-        </w:tc>
-        <w:tc>
-          <w:tcPr>
-            <w:tcBorders>
-              <w:top w:val="single" w:color="999999" w:sz="1"/>
-              <w:left w:val="single" w:color="999999" w:sz="1"/>
-              <w:bottom w:val="single" w:color="999999" w:sz="1"/>
-              <w:right w:val="single" w:color="999999" w:sz="1"/>
-            </w:tcBorders>
-          </w:tcPr>
-          <w:p>
-            <w:r>
-              <w:t xml:space="preserve">Sep 30</w:t>
-            </w:r>
-          </w:p>
-        </w:tc>
-        <w:tc>
-          <w:tcPr>
-            <w:tcBorders>
-              <w:top w:val="single" w:color="999999" w:sz="1"/>
-              <w:left w:val="single" w:color="999999" w:sz="1"/>
-              <w:bottom w:val="single" w:color="999999" w:sz="1"/>
-              <w:right w:val="single" w:color="999999" w:sz="1"/>
-            </w:tcBorders>
-          </w:tcPr>
-          <w:p>
-            <w:r>
-              <w:t xml:space="preserve">Done</w:t>
+              <w:t xml:space="preserve">Jan 6, 2026</w:t>
+            </w:r>
+          </w:p>
+        </w:tc>
+        <w:tc>
+          <w:tcPr>
+            <w:tcBorders>
+              <w:top w:val="single" w:color="999999" w:sz="1"/>
+              <w:left w:val="single" w:color="999999" w:sz="1"/>
+              <w:bottom w:val="single" w:color="999999" w:sz="1"/>
+              <w:right w:val="single" w:color="999999" w:sz="1"/>
+            </w:tcBorders>
+          </w:tcPr>
+          <w:p>
+            <w:r>
+              <w:t xml:space="preserve">Jan 19, 2026</w:t>
+            </w:r>
+          </w:p>
+        </w:tc>
+        <w:tc>
+          <w:tcPr>
+            <w:tcBorders>
+              <w:top w:val="single" w:color="999999" w:sz="1"/>
+              <w:left w:val="single" w:color="999999" w:sz="1"/>
+              <w:bottom w:val="single" w:color="999999" w:sz="1"/>
+              <w:right w:val="single" w:color="999999" w:sz="1"/>
+            </w:tcBorders>
+          </w:tcPr>
+          <w:p>
+            <w:r>
+              <w:t xml:space="preserve">Planned</w:t>
             </w:r>
           </w:p>
         </w:tc>
@@ -1510,99 +1578,161 @@
           </w:tcPr>
           <w:p>
             <w:r>
-              <w:t xml:space="preserve">Oct 1</w:t>
-            </w:r>
-          </w:p>
-        </w:tc>
-        <w:tc>
-          <w:tcPr>
-            <w:tcBorders>
-              <w:top w:val="single" w:color="999999" w:sz="1"/>
-              <w:left w:val="single" w:color="999999" w:sz="1"/>
-              <w:bottom w:val="single" w:color="999999" w:sz="1"/>
-              <w:right w:val="single" w:color="999999" w:sz="1"/>
-            </w:tcBorders>
-          </w:tcPr>
-          <w:p>
-            <w:r>
-              <w:t xml:space="preserve">Oct 20</w:t>
-            </w:r>
-          </w:p>
-        </w:tc>
-        <w:tc>
-          <w:tcPr>
-            <w:tcBorders>
-              <w:top w:val="single" w:color="999999" w:sz="1"/>
-              <w:left w:val="single" w:color="999999" w:sz="1"/>
-              <w:bottom w:val="single" w:color="999999" w:sz="1"/>
-              <w:right w:val="single" w:color="999999" w:sz="1"/>
-            </w:tcBorders>
-          </w:tcPr>
-          <w:p>
-            <w:r>
-              <w:t xml:space="preserve">Done</w:t>
-            </w:r>
-          </w:p>
-        </w:tc>
-      </w:tr>
-      <w:tr>
-        <w:tc>
-          <w:tcPr>
-            <w:tcBorders>
-              <w:top w:val="single" w:color="999999" w:sz="1"/>
-              <w:left w:val="single" w:color="999999" w:sz="1"/>
-              <w:bottom w:val="single" w:color="999999" w:sz="1"/>
-              <w:right w:val="single" w:color="999999" w:sz="1"/>
-            </w:tcBorders>
-          </w:tcPr>
-          <w:p>
-            <w:r>
-              <w:t xml:space="preserve">Implementation</w:t>
-            </w:r>
-          </w:p>
-        </w:tc>
-        <w:tc>
-          <w:tcPr>
-            <w:tcBorders>
-              <w:top w:val="single" w:color="999999" w:sz="1"/>
-              <w:left w:val="single" w:color="999999" w:sz="1"/>
-              <w:bottom w:val="single" w:color="999999" w:sz="1"/>
-              <w:right w:val="single" w:color="999999" w:sz="1"/>
-            </w:tcBorders>
-          </w:tcPr>
-          <w:p>
-            <w:r>
-              <w:t xml:space="preserve">Oct 21</w:t>
-            </w:r>
-          </w:p>
-        </w:tc>
-        <w:tc>
-          <w:tcPr>
-            <w:tcBorders>
-              <w:top w:val="single" w:color="999999" w:sz="1"/>
-              <w:left w:val="single" w:color="999999" w:sz="1"/>
-              <w:bottom w:val="single" w:color="999999" w:sz="1"/>
-              <w:right w:val="single" w:color="999999" w:sz="1"/>
-            </w:tcBorders>
-          </w:tcPr>
-          <w:p>
-            <w:r>
-              <w:t xml:space="preserve">Nov 15</w:t>
-            </w:r>
-          </w:p>
-        </w:tc>
-        <w:tc>
-          <w:tcPr>
-            <w:tcBorders>
-              <w:top w:val="single" w:color="999999" w:sz="1"/>
-              <w:left w:val="single" w:color="999999" w:sz="1"/>
-              <w:bottom w:val="single" w:color="999999" w:sz="1"/>
-              <w:right w:val="single" w:color="999999" w:sz="1"/>
-            </w:tcBorders>
-          </w:tcPr>
-          <w:p>
-            <w:r>
-              <w:t xml:space="preserve">Done</w:t>
+              <w:t xml:space="preserve">Jan 20, 2026</w:t>
+            </w:r>
+          </w:p>
+        </w:tc>
+        <w:tc>
+          <w:tcPr>
+            <w:tcBorders>
+              <w:top w:val="single" w:color="999999" w:sz="1"/>
+              <w:left w:val="single" w:color="999999" w:sz="1"/>
+              <w:bottom w:val="single" w:color="999999" w:sz="1"/>
+              <w:right w:val="single" w:color="999999" w:sz="1"/>
+            </w:tcBorders>
+          </w:tcPr>
+          <w:p>
+            <w:r>
+              <w:t xml:space="preserve">Feb 2, 2026</w:t>
+            </w:r>
+          </w:p>
+        </w:tc>
+        <w:tc>
+          <w:tcPr>
+            <w:tcBorders>
+              <w:top w:val="single" w:color="999999" w:sz="1"/>
+              <w:left w:val="single" w:color="999999" w:sz="1"/>
+              <w:bottom w:val="single" w:color="999999" w:sz="1"/>
+              <w:right w:val="single" w:color="999999" w:sz="1"/>
+            </w:tcBorders>
+          </w:tcPr>
+          <w:p>
+            <w:r>
+              <w:t xml:space="preserve">Planned</w:t>
+            </w:r>
+          </w:p>
+        </w:tc>
+      </w:tr>
+      <w:tr>
+        <w:tc>
+          <w:tcPr>
+            <w:tcBorders>
+              <w:top w:val="single" w:color="999999" w:sz="1"/>
+              <w:left w:val="single" w:color="999999" w:sz="1"/>
+              <w:bottom w:val="single" w:color="999999" w:sz="1"/>
+              <w:right w:val="single" w:color="999999" w:sz="1"/>
+            </w:tcBorders>
+          </w:tcPr>
+          <w:p>
+            <w:r>
+              <w:t xml:space="preserve">Implementation - Phase 1</w:t>
+            </w:r>
+          </w:p>
+        </w:tc>
+        <w:tc>
+          <w:tcPr>
+            <w:tcBorders>
+              <w:top w:val="single" w:color="999999" w:sz="1"/>
+              <w:left w:val="single" w:color="999999" w:sz="1"/>
+              <w:bottom w:val="single" w:color="999999" w:sz="1"/>
+              <w:right w:val="single" w:color="999999" w:sz="1"/>
+            </w:tcBorders>
+          </w:tcPr>
+          <w:p>
+            <w:r>
+              <w:t xml:space="preserve">Feb 3, 2026</w:t>
+            </w:r>
+          </w:p>
+        </w:tc>
+        <w:tc>
+          <w:tcPr>
+            <w:tcBorders>
+              <w:top w:val="single" w:color="999999" w:sz="1"/>
+              <w:left w:val="single" w:color="999999" w:sz="1"/>
+              <w:bottom w:val="single" w:color="999999" w:sz="1"/>
+              <w:right w:val="single" w:color="999999" w:sz="1"/>
+            </w:tcBorders>
+          </w:tcPr>
+          <w:p>
+            <w:r>
+              <w:t xml:space="preserve">Feb 23, 2026</w:t>
+            </w:r>
+          </w:p>
+        </w:tc>
+        <w:tc>
+          <w:tcPr>
+            <w:tcBorders>
+              <w:top w:val="single" w:color="999999" w:sz="1"/>
+              <w:left w:val="single" w:color="999999" w:sz="1"/>
+              <w:bottom w:val="single" w:color="999999" w:sz="1"/>
+              <w:right w:val="single" w:color="999999" w:sz="1"/>
+            </w:tcBorders>
+          </w:tcPr>
+          <w:p>
+            <w:r>
+              <w:t xml:space="preserve">Planned</w:t>
+            </w:r>
+          </w:p>
+        </w:tc>
+      </w:tr>
+      <w:tr>
+        <w:tc>
+          <w:tcPr>
+            <w:tcBorders>
+              <w:top w:val="single" w:color="999999" w:sz="1"/>
+              <w:left w:val="single" w:color="999999" w:sz="1"/>
+              <w:bottom w:val="single" w:color="999999" w:sz="1"/>
+              <w:right w:val="single" w:color="999999" w:sz="1"/>
+            </w:tcBorders>
+          </w:tcPr>
+          <w:p>
+            <w:r>
+              <w:t xml:space="preserve">Implementation - Phase 2</w:t>
+            </w:r>
+          </w:p>
+        </w:tc>
+        <w:tc>
+          <w:tcPr>
+            <w:tcBorders>
+              <w:top w:val="single" w:color="999999" w:sz="1"/>
+              <w:left w:val="single" w:color="999999" w:sz="1"/>
+              <w:bottom w:val="single" w:color="999999" w:sz="1"/>
+              <w:right w:val="single" w:color="999999" w:sz="1"/>
+            </w:tcBorders>
+          </w:tcPr>
+          <w:p>
+            <w:r>
+              <w:t xml:space="preserve">Feb 24, 2026</w:t>
+            </w:r>
+          </w:p>
+        </w:tc>
+        <w:tc>
+          <w:tcPr>
+            <w:tcBorders>
+              <w:top w:val="single" w:color="999999" w:sz="1"/>
+              <w:left w:val="single" w:color="999999" w:sz="1"/>
+              <w:bottom w:val="single" w:color="999999" w:sz="1"/>
+              <w:right w:val="single" w:color="999999" w:sz="1"/>
+            </w:tcBorders>
+          </w:tcPr>
+          <w:p>
+            <w:r>
+              <w:t xml:space="preserve">Mar 15, 2026</w:t>
+            </w:r>
+          </w:p>
+        </w:tc>
+        <w:tc>
+          <w:tcPr>
+            <w:tcBorders>
+              <w:top w:val="single" w:color="999999" w:sz="1"/>
+              <w:left w:val="single" w:color="999999" w:sz="1"/>
+              <w:bottom w:val="single" w:color="999999" w:sz="1"/>
+              <w:right w:val="single" w:color="999999" w:sz="1"/>
+            </w:tcBorders>
+          </w:tcPr>
+          <w:p>
+            <w:r>
+              <w:t xml:space="preserve">Planned</w:t>
             </w:r>
           </w:p>
         </w:tc>
@@ -1634,37 +1764,37 @@
           </w:tcPr>
           <w:p>
             <w:r>
-              <w:t xml:space="preserve">Nov 10</w:t>
-            </w:r>
-          </w:p>
-        </w:tc>
-        <w:tc>
-          <w:tcPr>
-            <w:tcBorders>
-              <w:top w:val="single" w:color="999999" w:sz="1"/>
-              <w:left w:val="single" w:color="999999" w:sz="1"/>
-              <w:bottom w:val="single" w:color="999999" w:sz="1"/>
-              <w:right w:val="single" w:color="999999" w:sz="1"/>
-            </w:tcBorders>
-          </w:tcPr>
-          <w:p>
-            <w:r>
-              <w:t xml:space="preserve">Nov 15</w:t>
-            </w:r>
-          </w:p>
-        </w:tc>
-        <w:tc>
-          <w:tcPr>
-            <w:tcBorders>
-              <w:top w:val="single" w:color="999999" w:sz="1"/>
-              <w:left w:val="single" w:color="999999" w:sz="1"/>
-              <w:bottom w:val="single" w:color="999999" w:sz="1"/>
-              <w:right w:val="single" w:color="999999" w:sz="1"/>
-            </w:tcBorders>
-          </w:tcPr>
-          <w:p>
-            <w:r>
-              <w:t xml:space="preserve">Done</w:t>
+              <w:t xml:space="preserve">Mar 16, 2026</w:t>
+            </w:r>
+          </w:p>
+        </w:tc>
+        <w:tc>
+          <w:tcPr>
+            <w:tcBorders>
+              <w:top w:val="single" w:color="999999" w:sz="1"/>
+              <w:left w:val="single" w:color="999999" w:sz="1"/>
+              <w:bottom w:val="single" w:color="999999" w:sz="1"/>
+              <w:right w:val="single" w:color="999999" w:sz="1"/>
+            </w:tcBorders>
+          </w:tcPr>
+          <w:p>
+            <w:r>
+              <w:t xml:space="preserve">Mar 22, 2026</w:t>
+            </w:r>
+          </w:p>
+        </w:tc>
+        <w:tc>
+          <w:tcPr>
+            <w:tcBorders>
+              <w:top w:val="single" w:color="999999" w:sz="1"/>
+              <w:left w:val="single" w:color="999999" w:sz="1"/>
+              <w:bottom w:val="single" w:color="999999" w:sz="1"/>
+              <w:right w:val="single" w:color="999999" w:sz="1"/>
+            </w:tcBorders>
+          </w:tcPr>
+          <w:p>
+            <w:r>
+              <w:t xml:space="preserve">Planned</w:t>
             </w:r>
           </w:p>
         </w:tc>
@@ -1696,37 +1826,37 @@
           </w:tcPr>
           <w:p>
             <w:r>
-              <w:t xml:space="preserve">Nov 16</w:t>
-            </w:r>
-          </w:p>
-        </w:tc>
-        <w:tc>
-          <w:tcPr>
-            <w:tcBorders>
-              <w:top w:val="single" w:color="999999" w:sz="1"/>
-              <w:left w:val="single" w:color="999999" w:sz="1"/>
-              <w:bottom w:val="single" w:color="999999" w:sz="1"/>
-              <w:right w:val="single" w:color="999999" w:sz="1"/>
-            </w:tcBorders>
-          </w:tcPr>
-          <w:p>
-            <w:r>
-              <w:t xml:space="preserve">Nov 18</w:t>
-            </w:r>
-          </w:p>
-        </w:tc>
-        <w:tc>
-          <w:tcPr>
-            <w:tcBorders>
-              <w:top w:val="single" w:color="999999" w:sz="1"/>
-              <w:left w:val="single" w:color="999999" w:sz="1"/>
-              <w:bottom w:val="single" w:color="999999" w:sz="1"/>
-              <w:right w:val="single" w:color="999999" w:sz="1"/>
-            </w:tcBorders>
-          </w:tcPr>
-          <w:p>
-            <w:r>
-              <w:t xml:space="preserve">Done</w:t>
+              <w:t xml:space="preserve">Mar 23, 2026</w:t>
+            </w:r>
+          </w:p>
+        </w:tc>
+        <w:tc>
+          <w:tcPr>
+            <w:tcBorders>
+              <w:top w:val="single" w:color="999999" w:sz="1"/>
+              <w:left w:val="single" w:color="999999" w:sz="1"/>
+              <w:bottom w:val="single" w:color="999999" w:sz="1"/>
+              <w:right w:val="single" w:color="999999" w:sz="1"/>
+            </w:tcBorders>
+          </w:tcPr>
+          <w:p>
+            <w:r>
+              <w:t xml:space="preserve">Mar 29, 2026</w:t>
+            </w:r>
+          </w:p>
+        </w:tc>
+        <w:tc>
+          <w:tcPr>
+            <w:tcBorders>
+              <w:top w:val="single" w:color="999999" w:sz="1"/>
+              <w:left w:val="single" w:color="999999" w:sz="1"/>
+              <w:bottom w:val="single" w:color="999999" w:sz="1"/>
+              <w:right w:val="single" w:color="999999" w:sz="1"/>
+            </w:tcBorders>
+          </w:tcPr>
+          <w:p>
+            <w:r>
+              <w:t xml:space="preserve">Planned</w:t>
             </w:r>
           </w:p>
         </w:tc>
@@ -1758,37 +1888,37 @@
           </w:tcPr>
           <w:p>
             <w:r>
-              <w:t xml:space="preserve">Nov 19</w:t>
-            </w:r>
-          </w:p>
-        </w:tc>
-        <w:tc>
-          <w:tcPr>
-            <w:tcBorders>
-              <w:top w:val="single" w:color="999999" w:sz="1"/>
-              <w:left w:val="single" w:color="999999" w:sz="1"/>
-              <w:bottom w:val="single" w:color="999999" w:sz="1"/>
-              <w:right w:val="single" w:color="999999" w:sz="1"/>
-            </w:tcBorders>
-          </w:tcPr>
-          <w:p>
-            <w:r>
-              <w:t xml:space="preserve">Nov 21</w:t>
-            </w:r>
-          </w:p>
-        </w:tc>
-        <w:tc>
-          <w:tcPr>
-            <w:tcBorders>
-              <w:top w:val="single" w:color="999999" w:sz="1"/>
-              <w:left w:val="single" w:color="999999" w:sz="1"/>
-              <w:bottom w:val="single" w:color="999999" w:sz="1"/>
-              <w:right w:val="single" w:color="999999" w:sz="1"/>
-            </w:tcBorders>
-          </w:tcPr>
-          <w:p>
-            <w:r>
-              <w:t xml:space="preserve">Done</w:t>
+              <w:t xml:space="preserve">Mar 30, 2026</w:t>
+            </w:r>
+          </w:p>
+        </w:tc>
+        <w:tc>
+          <w:tcPr>
+            <w:tcBorders>
+              <w:top w:val="single" w:color="999999" w:sz="1"/>
+              <w:left w:val="single" w:color="999999" w:sz="1"/>
+              <w:bottom w:val="single" w:color="999999" w:sz="1"/>
+              <w:right w:val="single" w:color="999999" w:sz="1"/>
+            </w:tcBorders>
+          </w:tcPr>
+          <w:p>
+            <w:r>
+              <w:t xml:space="preserve">Apr 5, 2026</w:t>
+            </w:r>
+          </w:p>
+        </w:tc>
+        <w:tc>
+          <w:tcPr>
+            <w:tcBorders>
+              <w:top w:val="single" w:color="999999" w:sz="1"/>
+              <w:left w:val="single" w:color="999999" w:sz="1"/>
+              <w:bottom w:val="single" w:color="999999" w:sz="1"/>
+              <w:right w:val="single" w:color="999999" w:sz="1"/>
+            </w:tcBorders>
+          </w:tcPr>
+          <w:p>
+            <w:r>
+              <w:t xml:space="preserve">Planned</w:t>
             </w:r>
           </w:p>
         </w:tc>
@@ -1820,99 +1950,99 @@
           </w:tcPr>
           <w:p>
             <w:r>
-              <w:t xml:space="preserve">Nov 22</w:t>
-            </w:r>
-          </w:p>
-        </w:tc>
-        <w:tc>
-          <w:tcPr>
-            <w:tcBorders>
-              <w:top w:val="single" w:color="999999" w:sz="1"/>
-              <w:left w:val="single" w:color="999999" w:sz="1"/>
-              <w:bottom w:val="single" w:color="999999" w:sz="1"/>
-              <w:right w:val="single" w:color="999999" w:sz="1"/>
-            </w:tcBorders>
-          </w:tcPr>
-          <w:p>
-            <w:r>
-              <w:t xml:space="preserve">Nov 22</w:t>
-            </w:r>
-          </w:p>
-        </w:tc>
-        <w:tc>
-          <w:tcPr>
-            <w:tcBorders>
-              <w:top w:val="single" w:color="999999" w:sz="1"/>
-              <w:left w:val="single" w:color="999999" w:sz="1"/>
-              <w:bottom w:val="single" w:color="999999" w:sz="1"/>
-              <w:right w:val="single" w:color="999999" w:sz="1"/>
-            </w:tcBorders>
-          </w:tcPr>
-          <w:p>
-            <w:r>
-              <w:t xml:space="preserve">Done</w:t>
-            </w:r>
-          </w:p>
-        </w:tc>
-      </w:tr>
-      <w:tr>
-        <w:tc>
-          <w:tcPr>
-            <w:tcBorders>
-              <w:top w:val="single" w:color="999999" w:sz="1"/>
-              <w:left w:val="single" w:color="999999" w:sz="1"/>
-              <w:bottom w:val="single" w:color="999999" w:sz="1"/>
-              <w:right w:val="single" w:color="999999" w:sz="1"/>
-            </w:tcBorders>
-          </w:tcPr>
-          <w:p>
-            <w:r>
-              <w:t xml:space="preserve">Documentation</w:t>
-            </w:r>
-          </w:p>
-        </w:tc>
-        <w:tc>
-          <w:tcPr>
-            <w:tcBorders>
-              <w:top w:val="single" w:color="999999" w:sz="1"/>
-              <w:left w:val="single" w:color="999999" w:sz="1"/>
-              <w:bottom w:val="single" w:color="999999" w:sz="1"/>
-              <w:right w:val="single" w:color="999999" w:sz="1"/>
-            </w:tcBorders>
-          </w:tcPr>
-          <w:p>
-            <w:r>
-              <w:t xml:space="preserve">Nov 23</w:t>
-            </w:r>
-          </w:p>
-        </w:tc>
-        <w:tc>
-          <w:tcPr>
-            <w:tcBorders>
-              <w:top w:val="single" w:color="999999" w:sz="1"/>
-              <w:left w:val="single" w:color="999999" w:sz="1"/>
-              <w:bottom w:val="single" w:color="999999" w:sz="1"/>
-              <w:right w:val="single" w:color="999999" w:sz="1"/>
-            </w:tcBorders>
-          </w:tcPr>
-          <w:p>
-            <w:r>
-              <w:t xml:space="preserve">Dec 27</w:t>
-            </w:r>
-          </w:p>
-        </w:tc>
-        <w:tc>
-          <w:tcPr>
-            <w:tcBorders>
-              <w:top w:val="single" w:color="999999" w:sz="1"/>
-              <w:left w:val="single" w:color="999999" w:sz="1"/>
-              <w:bottom w:val="single" w:color="999999" w:sz="1"/>
-              <w:right w:val="single" w:color="999999" w:sz="1"/>
-            </w:tcBorders>
-          </w:tcPr>
-          <w:p>
-            <w:r>
-              <w:t xml:space="preserve">In Progress</w:t>
+              <w:t xml:space="preserve">Apr 6, 2026</w:t>
+            </w:r>
+          </w:p>
+        </w:tc>
+        <w:tc>
+          <w:tcPr>
+            <w:tcBorders>
+              <w:top w:val="single" w:color="999999" w:sz="1"/>
+              <w:left w:val="single" w:color="999999" w:sz="1"/>
+              <w:bottom w:val="single" w:color="999999" w:sz="1"/>
+              <w:right w:val="single" w:color="999999" w:sz="1"/>
+            </w:tcBorders>
+          </w:tcPr>
+          <w:p>
+            <w:r>
+              <w:t xml:space="preserve">Apr 12, 2026</w:t>
+            </w:r>
+          </w:p>
+        </w:tc>
+        <w:tc>
+          <w:tcPr>
+            <w:tcBorders>
+              <w:top w:val="single" w:color="999999" w:sz="1"/>
+              <w:left w:val="single" w:color="999999" w:sz="1"/>
+              <w:bottom w:val="single" w:color="999999" w:sz="1"/>
+              <w:right w:val="single" w:color="999999" w:sz="1"/>
+            </w:tcBorders>
+          </w:tcPr>
+          <w:p>
+            <w:r>
+              <w:t xml:space="preserve">Planned</w:t>
+            </w:r>
+          </w:p>
+        </w:tc>
+      </w:tr>
+      <w:tr>
+        <w:tc>
+          <w:tcPr>
+            <w:tcBorders>
+              <w:top w:val="single" w:color="999999" w:sz="1"/>
+              <w:left w:val="single" w:color="999999" w:sz="1"/>
+              <w:bottom w:val="single" w:color="999999" w:sz="1"/>
+              <w:right w:val="single" w:color="999999" w:sz="1"/>
+            </w:tcBorders>
+          </w:tcPr>
+          <w:p>
+            <w:r>
+              <w:t xml:space="preserve">Documentation &amp; Finalization</w:t>
+            </w:r>
+          </w:p>
+        </w:tc>
+        <w:tc>
+          <w:tcPr>
+            <w:tcBorders>
+              <w:top w:val="single" w:color="999999" w:sz="1"/>
+              <w:left w:val="single" w:color="999999" w:sz="1"/>
+              <w:bottom w:val="single" w:color="999999" w:sz="1"/>
+              <w:right w:val="single" w:color="999999" w:sz="1"/>
+            </w:tcBorders>
+          </w:tcPr>
+          <w:p>
+            <w:r>
+              <w:t xml:space="preserve">Apr 13, 2026</w:t>
+            </w:r>
+          </w:p>
+        </w:tc>
+        <w:tc>
+          <w:tcPr>
+            <w:tcBorders>
+              <w:top w:val="single" w:color="999999" w:sz="1"/>
+              <w:left w:val="single" w:color="999999" w:sz="1"/>
+              <w:bottom w:val="single" w:color="999999" w:sz="1"/>
+              <w:right w:val="single" w:color="999999" w:sz="1"/>
+            </w:tcBorders>
+          </w:tcPr>
+          <w:p>
+            <w:r>
+              <w:t xml:space="preserve">Apr 26, 2026</w:t>
+            </w:r>
+          </w:p>
+        </w:tc>
+        <w:tc>
+          <w:tcPr>
+            <w:tcBorders>
+              <w:top w:val="single" w:color="999999" w:sz="1"/>
+              <w:left w:val="single" w:color="999999" w:sz="1"/>
+              <w:bottom w:val="single" w:color="999999" w:sz="1"/>
+              <w:right w:val="single" w:color="999999" w:sz="1"/>
+            </w:tcBorders>
+          </w:tcPr>
+          <w:p>
+            <w:r>
+              <w:t xml:space="preserve">Planned</w:t>
             </w:r>
           </w:p>
         </w:tc>
@@ -1944,22 +2074,22 @@
           </w:tcPr>
           <w:p>
             <w:r>
-              <w:t xml:space="preserve">Dec 28</w:t>
-            </w:r>
-          </w:p>
-        </w:tc>
-        <w:tc>
-          <w:tcPr>
-            <w:tcBorders>
-              <w:top w:val="single" w:color="999999" w:sz="1"/>
-              <w:left w:val="single" w:color="999999" w:sz="1"/>
-              <w:bottom w:val="single" w:color="999999" w:sz="1"/>
-              <w:right w:val="single" w:color="999999" w:sz="1"/>
-            </w:tcBorders>
-          </w:tcPr>
-          <w:p>
-            <w:r>
-              <w:t xml:space="preserve">Dec 30</w:t>
+              <w:t xml:space="preserve">Apr 27, 2026</w:t>
+            </w:r>
+          </w:p>
+        </w:tc>
+        <w:tc>
+          <w:tcPr>
+            <w:tcBorders>
+              <w:top w:val="single" w:color="999999" w:sz="1"/>
+              <w:left w:val="single" w:color="999999" w:sz="1"/>
+              <w:bottom w:val="single" w:color="999999" w:sz="1"/>
+              <w:right w:val="single" w:color="999999" w:sz="1"/>
+            </w:tcBorders>
+          </w:tcPr>
+          <w:p>
+            <w:r>
+              <w:t xml:space="preserve">May 3, 2026</w:t>
             </w:r>
           </w:p>
         </w:tc>
@@ -2094,22 +2224,22 @@
           </w:tcPr>
           <w:p>
             <w:r>
-              <w:t xml:space="preserve">Sep 30</w:t>
-            </w:r>
-          </w:p>
-        </w:tc>
-        <w:tc>
-          <w:tcPr>
-            <w:tcBorders>
-              <w:top w:val="single" w:color="999999" w:sz="1"/>
-              <w:left w:val="single" w:color="999999" w:sz="1"/>
-              <w:bottom w:val="single" w:color="999999" w:sz="1"/>
-              <w:right w:val="single" w:color="999999" w:sz="1"/>
-            </w:tcBorders>
-          </w:tcPr>
-          <w:p>
-            <w:r>
-              <w:t xml:space="preserve">Completed</w:t>
+              <w:t xml:space="preserve">Jan 19, 2026</w:t>
+            </w:r>
+          </w:p>
+        </w:tc>
+        <w:tc>
+          <w:tcPr>
+            <w:tcBorders>
+              <w:top w:val="single" w:color="999999" w:sz="1"/>
+              <w:left w:val="single" w:color="999999" w:sz="1"/>
+              <w:bottom w:val="single" w:color="999999" w:sz="1"/>
+              <w:right w:val="single" w:color="999999" w:sz="1"/>
+            </w:tcBorders>
+          </w:tcPr>
+          <w:p>
+            <w:r>
+              <w:t xml:space="preserve">Planned</w:t>
             </w:r>
           </w:p>
         </w:tc>
@@ -2141,22 +2271,22 @@
           </w:tcPr>
           <w:p>
             <w:r>
-              <w:t xml:space="preserve">Oct 20</w:t>
-            </w:r>
-          </w:p>
-        </w:tc>
-        <w:tc>
-          <w:tcPr>
-            <w:tcBorders>
-              <w:top w:val="single" w:color="999999" w:sz="1"/>
-              <w:left w:val="single" w:color="999999" w:sz="1"/>
-              <w:bottom w:val="single" w:color="999999" w:sz="1"/>
-              <w:right w:val="single" w:color="999999" w:sz="1"/>
-            </w:tcBorders>
-          </w:tcPr>
-          <w:p>
-            <w:r>
-              <w:t xml:space="preserve">Completed</w:t>
+              <w:t xml:space="preserve">Feb 2, 2026</w:t>
+            </w:r>
+          </w:p>
+        </w:tc>
+        <w:tc>
+          <w:tcPr>
+            <w:tcBorders>
+              <w:top w:val="single" w:color="999999" w:sz="1"/>
+              <w:left w:val="single" w:color="999999" w:sz="1"/>
+              <w:bottom w:val="single" w:color="999999" w:sz="1"/>
+              <w:right w:val="single" w:color="999999" w:sz="1"/>
+            </w:tcBorders>
+          </w:tcPr>
+          <w:p>
+            <w:r>
+              <w:t xml:space="preserve">Planned</w:t>
             </w:r>
           </w:p>
         </w:tc>
@@ -2188,22 +2318,22 @@
           </w:tcPr>
           <w:p>
             <w:r>
-              <w:t xml:space="preserve">Nov 15</w:t>
-            </w:r>
-          </w:p>
-        </w:tc>
-        <w:tc>
-          <w:tcPr>
-            <w:tcBorders>
-              <w:top w:val="single" w:color="999999" w:sz="1"/>
-              <w:left w:val="single" w:color="999999" w:sz="1"/>
-              <w:bottom w:val="single" w:color="999999" w:sz="1"/>
-              <w:right w:val="single" w:color="999999" w:sz="1"/>
-            </w:tcBorders>
-          </w:tcPr>
-          <w:p>
-            <w:r>
-              <w:t xml:space="preserve">Completed</w:t>
+              <w:t xml:space="preserve">Mar 15, 2026</w:t>
+            </w:r>
+          </w:p>
+        </w:tc>
+        <w:tc>
+          <w:tcPr>
+            <w:tcBorders>
+              <w:top w:val="single" w:color="999999" w:sz="1"/>
+              <w:left w:val="single" w:color="999999" w:sz="1"/>
+              <w:bottom w:val="single" w:color="999999" w:sz="1"/>
+              <w:right w:val="single" w:color="999999" w:sz="1"/>
+            </w:tcBorders>
+          </w:tcPr>
+          <w:p>
+            <w:r>
+              <w:t xml:space="preserve">Planned</w:t>
             </w:r>
           </w:p>
         </w:tc>
@@ -2235,22 +2365,22 @@
           </w:tcPr>
           <w:p>
             <w:r>
-              <w:t xml:space="preserve">Nov 22</w:t>
-            </w:r>
-          </w:p>
-        </w:tc>
-        <w:tc>
-          <w:tcPr>
-            <w:tcBorders>
-              <w:top w:val="single" w:color="999999" w:sz="1"/>
-              <w:left w:val="single" w:color="999999" w:sz="1"/>
-              <w:bottom w:val="single" w:color="999999" w:sz="1"/>
-              <w:right w:val="single" w:color="999999" w:sz="1"/>
-            </w:tcBorders>
-          </w:tcPr>
-          <w:p>
-            <w:r>
-              <w:t xml:space="preserve">Completed</w:t>
+              <w:t xml:space="preserve">Apr 12, 2026</w:t>
+            </w:r>
+          </w:p>
+        </w:tc>
+        <w:tc>
+          <w:tcPr>
+            <w:tcBorders>
+              <w:top w:val="single" w:color="999999" w:sz="1"/>
+              <w:left w:val="single" w:color="999999" w:sz="1"/>
+              <w:bottom w:val="single" w:color="999999" w:sz="1"/>
+              <w:right w:val="single" w:color="999999" w:sz="1"/>
+            </w:tcBorders>
+          </w:tcPr>
+          <w:p>
+            <w:r>
+              <w:t xml:space="preserve">Planned</w:t>
             </w:r>
           </w:p>
         </w:tc>
@@ -2282,22 +2412,22 @@
           </w:tcPr>
           <w:p>
             <w:r>
-              <w:t xml:space="preserve">Dec 30</w:t>
-            </w:r>
-          </w:p>
-        </w:tc>
-        <w:tc>
-          <w:tcPr>
-            <w:tcBorders>
-              <w:top w:val="single" w:color="999999" w:sz="1"/>
-              <w:left w:val="single" w:color="999999" w:sz="1"/>
-              <w:bottom w:val="single" w:color="999999" w:sz="1"/>
-              <w:right w:val="single" w:color="999999" w:sz="1"/>
-            </w:tcBorders>
-          </w:tcPr>
-          <w:p>
-            <w:r>
-              <w:t xml:space="preserve">In Progress</w:t>
+              <w:t xml:space="preserve">May 3, 2026</w:t>
+            </w:r>
+          </w:p>
+        </w:tc>
+        <w:tc>
+          <w:tcPr>
+            <w:tcBorders>
+              <w:top w:val="single" w:color="999999" w:sz="1"/>
+              <w:left w:val="single" w:color="999999" w:sz="1"/>
+              <w:bottom w:val="single" w:color="999999" w:sz="1"/>
+              <w:right w:val="single" w:color="999999" w:sz="1"/>
+            </w:tcBorders>
+          </w:tcPr>
+          <w:p>
+            <w:r>
+              <w:t xml:space="preserve">Planned</w:t>
             </w:r>
           </w:p>
         </w:tc>
@@ -2808,7 +2938,7 @@
                 <w:b/>
                 <w:bCs/>
               </w:rPr>
-              <w:t xml:space="preserve">Mitigation</w:t>
+              <w:t xml:space="preserve">Mitigation Strategy</w:t>
             </w:r>
           </w:p>
         </w:tc>
@@ -2885,7 +3015,7 @@
           </w:tcPr>
           <w:p>
             <w:r>
-              <w:t xml:space="preserve">SHA-256 prompt caching (~40% cost reduction)</w:t>
+              <w:t xml:space="preserve">Implement SHA-256 prompt caching (~40% cost reduction)</w:t>
             </w:r>
           </w:p>
         </w:tc>
@@ -2962,7 +3092,7 @@
           </w:tcPr>
           <w:p>
             <w:r>
-              <w:t xml:space="preserve">Factual checks, prompt tuning, context grounding</w:t>
+              <w:t xml:space="preserve">Factual checks, prompt tuning, context grounding with FAISS</w:t>
             </w:r>
           </w:p>
         </w:tc>
@@ -3039,7 +3169,7 @@
           </w:tcPr>
           <w:p>
             <w:r>
-              <w:t xml:space="preserve">Response caching, async processing</w:t>
+              <w:t xml:space="preserve">Response caching, async processing, timeout handling</w:t>
             </w:r>
           </w:p>
         </w:tc>
@@ -3116,7 +3246,7 @@
           </w:tcPr>
           <w:p>
             <w:r>
-              <w:t xml:space="preserve">Modular architecture, incremental development</w:t>
+              <w:t xml:space="preserve">Modular architecture, incremental development, early prototyping</w:t>
             </w:r>
           </w:p>
         </w:tc>
@@ -3148,6 +3278,83 @@
           </w:tcPr>
           <w:p>
             <w:r>
+              <w:t xml:space="preserve">Schedule Delay</w:t>
+            </w:r>
+          </w:p>
+        </w:tc>
+        <w:tc>
+          <w:tcPr>
+            <w:tcBorders>
+              <w:top w:val="single" w:color="999999" w:sz="1"/>
+              <w:left w:val="single" w:color="999999" w:sz="1"/>
+              <w:bottom w:val="single" w:color="999999" w:sz="1"/>
+              <w:right w:val="single" w:color="999999" w:sz="1"/>
+            </w:tcBorders>
+          </w:tcPr>
+          <w:p>
+            <w:r>
+              <w:t xml:space="preserve">Medium</w:t>
+            </w:r>
+          </w:p>
+        </w:tc>
+        <w:tc>
+          <w:tcPr>
+            <w:tcBorders>
+              <w:top w:val="single" w:color="999999" w:sz="1"/>
+              <w:left w:val="single" w:color="999999" w:sz="1"/>
+              <w:bottom w:val="single" w:color="999999" w:sz="1"/>
+              <w:right w:val="single" w:color="999999" w:sz="1"/>
+            </w:tcBorders>
+          </w:tcPr>
+          <w:p>
+            <w:r>
+              <w:t xml:space="preserve">High</w:t>
+            </w:r>
+          </w:p>
+        </w:tc>
+        <w:tc>
+          <w:tcPr>
+            <w:tcBorders>
+              <w:top w:val="single" w:color="999999" w:sz="1"/>
+              <w:left w:val="single" w:color="999999" w:sz="1"/>
+              <w:bottom w:val="single" w:color="999999" w:sz="1"/>
+              <w:right w:val="single" w:color="999999" w:sz="1"/>
+            </w:tcBorders>
+          </w:tcPr>
+          <w:p>
+            <w:r>
+              <w:t xml:space="preserve">Buffer time in schedule, scope adjustment if needed</w:t>
+            </w:r>
+          </w:p>
+        </w:tc>
+      </w:tr>
+      <w:tr>
+        <w:tc>
+          <w:tcPr>
+            <w:tcBorders>
+              <w:top w:val="single" w:color="999999" w:sz="1"/>
+              <w:left w:val="single" w:color="999999" w:sz="1"/>
+              <w:bottom w:val="single" w:color="999999" w:sz="1"/>
+              <w:right w:val="single" w:color="999999" w:sz="1"/>
+            </w:tcBorders>
+          </w:tcPr>
+          <w:p>
+            <w:r>
+              <w:t xml:space="preserve">R6</w:t>
+            </w:r>
+          </w:p>
+        </w:tc>
+        <w:tc>
+          <w:tcPr>
+            <w:tcBorders>
+              <w:top w:val="single" w:color="999999" w:sz="1"/>
+              <w:left w:val="single" w:color="999999" w:sz="1"/>
+              <w:bottom w:val="single" w:color="999999" w:sz="1"/>
+              <w:right w:val="single" w:color="999999" w:sz="1"/>
+            </w:tcBorders>
+          </w:tcPr>
+          <w:p>
+            <w:r>
               <w:t xml:space="preserve">Resource Constraints</w:t>
             </w:r>
           </w:p>
@@ -3193,7 +3400,7 @@
           </w:tcPr>
           <w:p>
             <w:r>
-              <w:t xml:space="preserve">Scope adjustment if needed</w:t>
+              <w:t xml:space="preserve">Prioritize core features, use lightweight tools</w:t>
             </w:r>
           </w:p>
         </w:tc>
@@ -3507,7 +3714,7 @@
         <w:t xml:space="preserve">Unit Testing: </w:t>
       </w:r>
       <w:r>
-        <w:t xml:space="preserve">Individual components tested using pytest/unittest</w:t>
+        <w:t xml:space="preserve">Individual components will be tested using pytest/unittest</w:t>
       </w:r>
     </w:p>
     <w:p>
@@ -3585,7 +3792,7 @@
         </w:numPr>
       </w:pPr>
       <w:r>
-        <w:t xml:space="preserve">Code reviews for all merge requests</w:t>
+        <w:t xml:space="preserve">Code reviews will be conducted for all merge requests</w:t>
       </w:r>
     </w:p>
     <w:p>
@@ -3622,7 +3829,7 @@
         <w:spacing w:after="200"/>
       </w:pPr>
       <w:r>
-        <w:t xml:space="preserve">Continuous integration and automated testing</w:t>
+        <w:t xml:space="preserve">Continuous integration and automated testing will be implemented</w:t>
       </w:r>
     </w:p>
     <w:p>
@@ -3691,6 +3898,18 @@
       </w:pPr>
       <w:r>
         <w:t xml:space="preserve">Software Test Plan (STP)</w:t>
+      </w:r>
+    </w:p>
+    <w:p>
+      <w:pPr>
+        <w:pStyle w:val="ListParagraph"/>
+        <w:numPr>
+          <w:ilvl w:val="0"/>
+          <w:numId w:val="2"/>
+        </w:numPr>
+      </w:pPr>
+      <w:r>
+        <w:t xml:space="preserve">Quality Management Plan (QMP)</w:t>
       </w:r>
     </w:p>
     <w:p>
@@ -3760,18 +3979,6 @@
       </w:pPr>
       <w:r>
         <w:t xml:space="preserve">PMBOK Guide - Project Management Body of Knowledge</w:t>
-      </w:r>
-    </w:p>
-    <w:p>
-      <w:pPr>
-        <w:pStyle w:val="ListParagraph"/>
-        <w:numPr>
-          <w:ilvl w:val="0"/>
-          <w:numId w:val="2"/>
-        </w:numPr>
-      </w:pPr>
-      <w:r>
-        <w:t xml:space="preserve">Korn_Bil495_Graduation_Project_Report</w:t>
       </w:r>
     </w:p>
     <w:sectPr>

</xml_diff>